<commit_message>
modify the Business Objectives and Success Criteria
</commit_message>
<xml_diff>
--- a/Project Vision and Scope/Project-Vision-and-Scope-iSpector.docx
+++ b/Project Vision and Scope/Project-Vision-and-Scope-iSpector.docx
@@ -1711,7 +1711,17 @@
       </w:r>
       <w:proofErr w:type="spellEnd"/>
       <w:r>
-        <w:t xml:space="preserve"> requires internet connection to sync up with the database. The checklist functionalities can be used offline. Additionally, an online web interface will also be developed for the housekeeping manager to view all the guestroom inspection reports.</w:t>
+        <w:t xml:space="preserve"> requires internet connection to sync up with the </w:t>
+      </w:r>
+      <w:proofErr w:type="spellStart"/>
+      <w:proofErr w:type="gramStart"/>
+      <w:r>
+        <w:t>database.Additionally</w:t>
+      </w:r>
+      <w:proofErr w:type="spellEnd"/>
+      <w:proofErr w:type="gramEnd"/>
+      <w:r>
+        <w:t>, an online web interface will also be developed for the housekeeping manager to view all the guestroom inspection reports.</w:t>
       </w:r>
     </w:p>
     <w:p/>
@@ -1799,8 +1809,10 @@
         <w:ind w:left="0" w:firstLine="0"/>
       </w:pPr>
       <w:r>
-        <w:t>1. A database server - handles all the data from the Spa itself</w:t>
-      </w:r>
+        <w:t xml:space="preserve">1. A database server - </w:t>
+      </w:r>
+      <w:bookmarkStart w:id="7" w:name="_GoBack"/>
+      <w:bookmarkEnd w:id="7"/>
     </w:p>
     <w:p>
       <w:pPr>
@@ -1823,11 +1835,11 @@
         <w:pStyle w:val="Heading2"/>
         <w:ind w:left="561" w:hanging="576"/>
       </w:pPr>
-      <w:bookmarkStart w:id="7" w:name="_Toc9127"/>
+      <w:bookmarkStart w:id="8" w:name="_Toc9127"/>
       <w:r>
         <w:t xml:space="preserve">Business Risks </w:t>
       </w:r>
-      <w:bookmarkEnd w:id="7"/>
+      <w:bookmarkEnd w:id="8"/>
     </w:p>
     <w:p>
       <w:r>
@@ -1860,11 +1872,11 @@
         <w:pStyle w:val="Heading1"/>
         <w:ind w:left="417" w:hanging="432"/>
       </w:pPr>
-      <w:bookmarkStart w:id="8" w:name="_Toc9128"/>
+      <w:bookmarkStart w:id="9" w:name="_Toc9128"/>
       <w:r>
         <w:t xml:space="preserve">Vision of the Solution </w:t>
       </w:r>
-      <w:bookmarkEnd w:id="8"/>
+      <w:bookmarkEnd w:id="9"/>
     </w:p>
     <w:p>
       <w:r>
@@ -1876,11 +1888,11 @@
         <w:pStyle w:val="Heading2"/>
         <w:ind w:left="561" w:hanging="576"/>
       </w:pPr>
-      <w:bookmarkStart w:id="9" w:name="_Toc9129"/>
+      <w:bookmarkStart w:id="10" w:name="_Toc9129"/>
       <w:r>
         <w:t xml:space="preserve">Vision Statement </w:t>
       </w:r>
-      <w:bookmarkEnd w:id="9"/>
+      <w:bookmarkEnd w:id="10"/>
     </w:p>
     <w:p>
       <w:r>
@@ -1903,14 +1915,14 @@
           <w:numId w:val="0"/>
         </w:numPr>
       </w:pPr>
-      <w:bookmarkStart w:id="10" w:name="_Toc9130"/>
+      <w:bookmarkStart w:id="11" w:name="_Toc9130"/>
       <w:r>
         <w:t xml:space="preserve">2.2 </w:t>
       </w:r>
       <w:r>
         <w:t xml:space="preserve">Major Features </w:t>
       </w:r>
-      <w:bookmarkEnd w:id="10"/>
+      <w:bookmarkEnd w:id="11"/>
     </w:p>
     <w:p>
       <w:r>
@@ -1946,7 +1958,7 @@
           <w:numId w:val="0"/>
         </w:numPr>
       </w:pPr>
-      <w:bookmarkStart w:id="11" w:name="_Toc9131"/>
+      <w:bookmarkStart w:id="12" w:name="_Toc9131"/>
       <w:r>
         <w:lastRenderedPageBreak/>
         <w:t xml:space="preserve">2.3 </w:t>
@@ -1954,7 +1966,7 @@
       <w:r>
         <w:t xml:space="preserve">Assumptions and Dependencies </w:t>
       </w:r>
-      <w:bookmarkEnd w:id="11"/>
+      <w:bookmarkEnd w:id="12"/>
     </w:p>
     <w:p>
       <w:r>
@@ -1974,12 +1986,12 @@
         <w:pStyle w:val="Heading1"/>
         <w:ind w:left="417" w:hanging="432"/>
       </w:pPr>
-      <w:bookmarkStart w:id="12" w:name="_Toc9132"/>
+      <w:bookmarkStart w:id="13" w:name="_Toc9132"/>
       <w:r>
         <w:t xml:space="preserve">Scope and Limitations </w:t>
       </w:r>
-      <w:bookmarkStart w:id="13" w:name="_Toc9133"/>
-      <w:bookmarkEnd w:id="12"/>
+      <w:bookmarkStart w:id="14" w:name="_Toc9133"/>
+      <w:bookmarkEnd w:id="13"/>
     </w:p>
     <w:p>
       <w:pPr>
@@ -2072,7 +2084,7 @@
       <w:r>
         <w:t xml:space="preserve">Scope of Initial Release </w:t>
       </w:r>
-      <w:bookmarkEnd w:id="13"/>
+      <w:bookmarkEnd w:id="14"/>
     </w:p>
     <w:p>
       <w:r>
@@ -2084,11 +2096,11 @@
         <w:pStyle w:val="Heading2"/>
         <w:ind w:left="561" w:hanging="576"/>
       </w:pPr>
-      <w:bookmarkStart w:id="14" w:name="_Toc9134"/>
+      <w:bookmarkStart w:id="15" w:name="_Toc9134"/>
       <w:r>
         <w:t xml:space="preserve">Scope of Subsequent Releases </w:t>
       </w:r>
-      <w:bookmarkEnd w:id="14"/>
+      <w:bookmarkEnd w:id="15"/>
     </w:p>
     <w:p>
       <w:r>
@@ -2100,11 +2112,11 @@
         <w:pStyle w:val="Heading2"/>
         <w:ind w:left="561" w:hanging="576"/>
       </w:pPr>
-      <w:bookmarkStart w:id="15" w:name="_Toc9135"/>
+      <w:bookmarkStart w:id="16" w:name="_Toc9135"/>
       <w:r>
         <w:t xml:space="preserve">Limitations and Exclusions </w:t>
       </w:r>
-      <w:bookmarkEnd w:id="15"/>
+      <w:bookmarkEnd w:id="16"/>
     </w:p>
     <w:p>
       <w:r>
@@ -2126,12 +2138,12 @@
         <w:pStyle w:val="Heading1"/>
         <w:ind w:left="417" w:hanging="432"/>
       </w:pPr>
-      <w:bookmarkStart w:id="16" w:name="_Toc9136"/>
+      <w:bookmarkStart w:id="17" w:name="_Toc9136"/>
       <w:r>
         <w:lastRenderedPageBreak/>
         <w:t xml:space="preserve">Business Context </w:t>
       </w:r>
-      <w:bookmarkEnd w:id="16"/>
+      <w:bookmarkEnd w:id="17"/>
     </w:p>
     <w:p>
       <w:r>
@@ -2159,11 +2171,11 @@
         <w:pStyle w:val="Heading2"/>
         <w:ind w:left="561" w:hanging="576"/>
       </w:pPr>
-      <w:bookmarkStart w:id="17" w:name="_Toc9137"/>
+      <w:bookmarkStart w:id="18" w:name="_Toc9137"/>
       <w:r>
         <w:t>Stakeholder Profiles</w:t>
       </w:r>
-      <w:bookmarkEnd w:id="17"/>
+      <w:bookmarkEnd w:id="18"/>
       <w:r>
         <w:t xml:space="preserve"> </w:t>
       </w:r>
@@ -2623,11 +2635,11 @@
         <w:spacing w:after="167"/>
         <w:ind w:left="561" w:hanging="576"/>
       </w:pPr>
-      <w:bookmarkStart w:id="18" w:name="_Toc9138"/>
+      <w:bookmarkStart w:id="19" w:name="_Toc9138"/>
       <w:r>
         <w:t>Project Priorities</w:t>
       </w:r>
-      <w:bookmarkEnd w:id="18"/>
+      <w:bookmarkEnd w:id="19"/>
       <w:r>
         <w:t xml:space="preserve"> </w:t>
       </w:r>
@@ -3182,11 +3194,11 @@
         <w:pStyle w:val="Heading2"/>
         <w:ind w:left="561" w:hanging="576"/>
       </w:pPr>
-      <w:bookmarkStart w:id="19" w:name="_Toc9139"/>
+      <w:bookmarkStart w:id="20" w:name="_Toc9139"/>
       <w:r>
         <w:t xml:space="preserve">Operating Environment </w:t>
       </w:r>
-      <w:bookmarkEnd w:id="19"/>
+      <w:bookmarkEnd w:id="20"/>
     </w:p>
     <w:p>
       <w:pPr>
@@ -3397,8 +3409,6 @@
         </w:rPr>
         <w:t>○ Operating System: Windows, Linux, MAC OSX</w:t>
       </w:r>
-      <w:bookmarkStart w:id="20" w:name="_GoBack"/>
-      <w:bookmarkEnd w:id="20"/>
     </w:p>
     <w:sectPr>
       <w:headerReference w:type="even" r:id="rId10"/>

</xml_diff>